<commit_message>
updates on documentation and phases
</commit_message>
<xml_diff>
--- a/Phase 1/Brainstorming- Idea Generation- Prioritizaation-music.docx
+++ b/Phase 1/Brainstorming- Idea Generation- Prioritizaation-music.docx
@@ -191,86 +191,72 @@
     </w:p>
     <w:p>
       <w:pPr>
-        <w:spacing w:line="240" w:lineRule="auto"/>
-        <w:rPr>
-          <w:sz w:val="28"/>
-          <w:szCs w:val="28"/>
-        </w:rPr>
-      </w:pPr>
-      <w:r>
-        <w:rPr>
-          <w:b/>
-          <w:bCs/>
-          <w:sz w:val="28"/>
-          <w:szCs w:val="28"/>
+        <w:spacing w:before="100" w:beforeAutospacing="1" w:after="100" w:afterAutospacing="1" w:line="240" w:lineRule="auto"/>
+        <w:rPr>
+          <w:rFonts w:ascii="Times New Roman" w:eastAsia="Times New Roman" w:hAnsi="Times New Roman" w:cs="Times New Roman"/>
+          <w:sz w:val="24"/>
+          <w:szCs w:val="24"/>
+        </w:rPr>
+      </w:pPr>
+      <w:r>
+        <w:rPr>
+          <w:rFonts w:ascii="Times New Roman" w:eastAsia="Times New Roman" w:hAnsi="Times New Roman" w:cs="Times New Roman"/>
+          <w:sz w:val="24"/>
+          <w:szCs w:val="24"/>
         </w:rPr>
         <w:t xml:space="preserve">TEAM </w:t>
       </w:r>
       <w:proofErr w:type="gramStart"/>
       <w:r>
         <w:rPr>
-          <w:b/>
-          <w:bCs/>
-          <w:sz w:val="28"/>
-          <w:szCs w:val="28"/>
+          <w:rFonts w:ascii="Times New Roman" w:eastAsia="Times New Roman" w:hAnsi="Times New Roman" w:cs="Times New Roman"/>
+          <w:sz w:val="24"/>
+          <w:szCs w:val="24"/>
         </w:rPr>
         <w:t>LEADER :</w:t>
       </w:r>
       <w:proofErr w:type="gramEnd"/>
       <w:r>
         <w:rPr>
-          <w:b/>
-          <w:bCs/>
-          <w:sz w:val="28"/>
-          <w:szCs w:val="28"/>
-        </w:rPr>
-        <w:t xml:space="preserve"> </w:t>
-      </w:r>
-      <w:proofErr w:type="spellStart"/>
-      <w:r>
-        <w:rPr>
-          <w:sz w:val="28"/>
-          <w:szCs w:val="28"/>
-        </w:rPr>
-        <w:t>Illakiya</w:t>
-      </w:r>
-      <w:proofErr w:type="spellEnd"/>
-      <w:r>
-        <w:rPr>
-          <w:sz w:val="28"/>
-          <w:szCs w:val="28"/>
-        </w:rPr>
-        <w:t xml:space="preserve"> S </w:t>
-      </w:r>
-    </w:p>
-    <w:p>
-      <w:pPr>
-        <w:spacing w:line="240" w:lineRule="auto"/>
-        <w:rPr>
-          <w:sz w:val="28"/>
-          <w:szCs w:val="28"/>
-        </w:rPr>
-      </w:pPr>
-      <w:r>
-        <w:rPr>
-          <w:sz w:val="28"/>
-          <w:szCs w:val="28"/>
+          <w:rFonts w:ascii="Times New Roman" w:eastAsia="Times New Roman" w:hAnsi="Times New Roman" w:cs="Times New Roman"/>
+          <w:sz w:val="24"/>
+          <w:szCs w:val="24"/>
+        </w:rPr>
+        <w:t xml:space="preserve"> HARIVASAN K </w:t>
+      </w:r>
+    </w:p>
+    <w:p>
+      <w:pPr>
+        <w:spacing w:before="100" w:beforeAutospacing="1" w:after="100" w:afterAutospacing="1" w:line="240" w:lineRule="auto"/>
+        <w:rPr>
+          <w:rFonts w:ascii="Times New Roman" w:eastAsia="Times New Roman" w:hAnsi="Times New Roman" w:cs="Times New Roman"/>
+          <w:sz w:val="24"/>
+          <w:szCs w:val="24"/>
+        </w:rPr>
+      </w:pPr>
+      <w:r>
+        <w:rPr>
+          <w:rFonts w:ascii="Times New Roman" w:eastAsia="Times New Roman" w:hAnsi="Times New Roman" w:cs="Times New Roman"/>
+          <w:sz w:val="24"/>
+          <w:szCs w:val="24"/>
         </w:rPr>
         <w:t xml:space="preserve">EMAIL </w:t>
       </w:r>
       <w:proofErr w:type="gramStart"/>
       <w:r>
         <w:rPr>
-          <w:sz w:val="28"/>
-          <w:szCs w:val="28"/>
+          <w:rFonts w:ascii="Times New Roman" w:eastAsia="Times New Roman" w:hAnsi="Times New Roman" w:cs="Times New Roman"/>
+          <w:sz w:val="24"/>
+          <w:szCs w:val="24"/>
         </w:rPr>
         <w:t>ID :</w:t>
       </w:r>
       <w:proofErr w:type="gramEnd"/>
       <w:r>
         <w:rPr>
-          <w:sz w:val="28"/>
-          <w:szCs w:val="28"/>
+          <w:rFonts w:ascii="Times New Roman" w:eastAsia="Times New Roman" w:hAnsi="Times New Roman" w:cs="Times New Roman"/>
+          <w:sz w:val="24"/>
+          <w:szCs w:val="24"/>
         </w:rPr>
         <w:t xml:space="preserve"> </w:t>
       </w:r>
@@ -278,98 +264,92 @@
         <w:r>
           <w:rPr>
             <w:rStyle w:val="Hyperlink"/>
-            <w:sz w:val="28"/>
-            <w:szCs w:val="28"/>
+            <w:rFonts w:ascii="Times New Roman" w:eastAsia="Times New Roman" w:hAnsi="Times New Roman" w:cs="Times New Roman"/>
+            <w:sz w:val="24"/>
+            <w:szCs w:val="24"/>
           </w:rPr>
-          <w:t>ilakkiya737@gmail.com</w:t>
+          <w:t>hvasan88@gmail.com</w:t>
         </w:r>
       </w:hyperlink>
       <w:r>
         <w:rPr>
-          <w:sz w:val="28"/>
-          <w:szCs w:val="28"/>
+          <w:rFonts w:ascii="Times New Roman" w:eastAsia="Times New Roman" w:hAnsi="Times New Roman" w:cs="Times New Roman"/>
+          <w:sz w:val="24"/>
+          <w:szCs w:val="24"/>
         </w:rPr>
         <w:t xml:space="preserve"> </w:t>
       </w:r>
-    </w:p>
-    <w:p>
-      <w:pPr>
-        <w:spacing w:line="240" w:lineRule="auto"/>
-        <w:rPr>
-          <w:sz w:val="28"/>
-          <w:szCs w:val="28"/>
-        </w:rPr>
-      </w:pPr>
-      <w:r>
-        <w:rPr>
-          <w:sz w:val="28"/>
-          <w:szCs w:val="28"/>
-        </w:rPr>
-        <w:t xml:space="preserve">ROLE: Project Manager </w:t>
-      </w:r>
-    </w:p>
-    <w:p>
-      <w:pPr>
-        <w:spacing w:line="240" w:lineRule="auto"/>
-        <w:rPr>
-          <w:sz w:val="28"/>
-          <w:szCs w:val="28"/>
-        </w:rPr>
-      </w:pPr>
-      <w:r>
-        <w:rPr>
-          <w:b/>
-          <w:bCs/>
-          <w:sz w:val="28"/>
-          <w:szCs w:val="28"/>
-        </w:rPr>
-        <w:t xml:space="preserve">TEAM MEMBER: </w:t>
-      </w:r>
-      <w:proofErr w:type="spellStart"/>
-      <w:r>
-        <w:rPr>
-          <w:sz w:val="28"/>
-          <w:szCs w:val="28"/>
-        </w:rPr>
-        <w:t>Ramya</w:t>
-      </w:r>
-      <w:proofErr w:type="spellEnd"/>
-      <w:r>
-        <w:rPr>
-          <w:sz w:val="28"/>
-          <w:szCs w:val="28"/>
-        </w:rPr>
-        <w:t xml:space="preserve"> R </w:t>
-      </w:r>
-    </w:p>
-    <w:p>
-      <w:pPr>
-        <w:spacing w:line="240" w:lineRule="auto"/>
-        <w:rPr>
-          <w:sz w:val="28"/>
-          <w:szCs w:val="28"/>
-        </w:rPr>
-      </w:pPr>
-      <w:r>
-        <w:rPr>
-          <w:sz w:val="28"/>
-          <w:szCs w:val="28"/>
-        </w:rPr>
-        <w:t xml:space="preserve">EMAIL </w:t>
+      <w:bookmarkStart w:id="0" w:name="_GoBack"/>
+      <w:bookmarkEnd w:id="0"/>
+    </w:p>
+    <w:p>
+      <w:pPr>
+        <w:spacing w:before="100" w:beforeAutospacing="1" w:after="100" w:afterAutospacing="1" w:line="240" w:lineRule="auto"/>
+        <w:rPr>
+          <w:rFonts w:ascii="Times New Roman" w:eastAsia="Times New Roman" w:hAnsi="Times New Roman" w:cs="Times New Roman"/>
+          <w:sz w:val="24"/>
+          <w:szCs w:val="24"/>
+        </w:rPr>
+      </w:pPr>
+      <w:r>
+        <w:rPr>
+          <w:rFonts w:ascii="Times New Roman" w:eastAsia="Times New Roman" w:hAnsi="Times New Roman" w:cs="Times New Roman"/>
+          <w:sz w:val="24"/>
+          <w:szCs w:val="24"/>
+        </w:rPr>
+        <w:t>ROLE: Project Manager</w:t>
+      </w:r>
+    </w:p>
+    <w:p>
+      <w:pPr>
+        <w:spacing w:before="100" w:beforeAutospacing="1" w:after="100" w:afterAutospacing="1" w:line="240" w:lineRule="auto"/>
+        <w:rPr>
+          <w:rFonts w:ascii="Times New Roman" w:eastAsia="Times New Roman" w:hAnsi="Times New Roman" w:cs="Times New Roman"/>
+          <w:sz w:val="24"/>
+          <w:szCs w:val="24"/>
+        </w:rPr>
+      </w:pPr>
+      <w:r>
+        <w:rPr>
+          <w:rFonts w:ascii="Times New Roman" w:eastAsia="Times New Roman" w:hAnsi="Times New Roman" w:cs="Times New Roman"/>
+          <w:sz w:val="24"/>
+          <w:szCs w:val="24"/>
+        </w:rPr>
+        <w:t>TEAM MEMBER: RAMYA G</w:t>
+      </w:r>
+    </w:p>
+    <w:p>
+      <w:pPr>
+        <w:spacing w:before="100" w:beforeAutospacing="1" w:after="100" w:afterAutospacing="1" w:line="240" w:lineRule="auto"/>
+        <w:rPr>
+          <w:rFonts w:ascii="Times New Roman" w:eastAsia="Times New Roman" w:hAnsi="Times New Roman" w:cs="Times New Roman"/>
+          <w:sz w:val="24"/>
+          <w:szCs w:val="24"/>
+        </w:rPr>
+      </w:pPr>
+      <w:r>
+        <w:rPr>
+          <w:rFonts w:ascii="Times New Roman" w:eastAsia="Times New Roman" w:hAnsi="Times New Roman" w:cs="Times New Roman"/>
+          <w:sz w:val="24"/>
+          <w:szCs w:val="24"/>
+        </w:rPr>
+        <w:t xml:space="preserve"> EMAIL </w:t>
       </w:r>
       <w:proofErr w:type="gramStart"/>
       <w:r>
         <w:rPr>
-          <w:sz w:val="28"/>
-          <w:szCs w:val="28"/>
+          <w:rFonts w:ascii="Times New Roman" w:eastAsia="Times New Roman" w:hAnsi="Times New Roman" w:cs="Times New Roman"/>
+          <w:sz w:val="24"/>
+          <w:szCs w:val="24"/>
         </w:rPr>
         <w:t>ID :</w:t>
       </w:r>
       <w:proofErr w:type="gramEnd"/>
       <w:r>
         <w:rPr>
-          <w:sz w:val="28"/>
-          <w:szCs w:val="28"/>
+          <w:rFonts w:ascii="Times New Roman" w:eastAsia="Times New Roman" w:hAnsi="Times New Roman" w:cs="Times New Roman"/>
+          <w:sz w:val="24"/>
+          <w:szCs w:val="24"/>
         </w:rPr>
         <w:t xml:space="preserve"> </w:t>
       </w:r>
@@ -377,118 +357,108 @@
         <w:r>
           <w:rPr>
             <w:rStyle w:val="Hyperlink"/>
-            <w:sz w:val="28"/>
-            <w:szCs w:val="28"/>
+            <w:rFonts w:ascii="Times New Roman" w:eastAsia="Times New Roman" w:hAnsi="Times New Roman" w:cs="Times New Roman"/>
+            <w:sz w:val="24"/>
+            <w:szCs w:val="24"/>
           </w:rPr>
-          <w:t>ramyaraman732@gmail.com</w:t>
+          <w:t>ramyagpr050@gmail.com</w:t>
         </w:r>
       </w:hyperlink>
       <w:r>
         <w:rPr>
-          <w:sz w:val="28"/>
-          <w:szCs w:val="28"/>
+          <w:rFonts w:ascii="Times New Roman" w:eastAsia="Times New Roman" w:hAnsi="Times New Roman" w:cs="Times New Roman"/>
+          <w:sz w:val="24"/>
+          <w:szCs w:val="24"/>
         </w:rPr>
         <w:t xml:space="preserve"> </w:t>
       </w:r>
     </w:p>
     <w:p>
       <w:pPr>
-        <w:spacing w:line="240" w:lineRule="auto"/>
-        <w:rPr>
-          <w:sz w:val="28"/>
-          <w:szCs w:val="28"/>
-        </w:rPr>
-      </w:pPr>
-      <w:r>
-        <w:rPr>
-          <w:sz w:val="28"/>
-          <w:szCs w:val="28"/>
-        </w:rPr>
-        <w:t xml:space="preserve">ROLE: Assistant Project Manager </w:t>
-      </w:r>
-    </w:p>
-    <w:p>
-      <w:pPr>
-        <w:spacing w:line="240" w:lineRule="auto"/>
-        <w:rPr>
-          <w:sz w:val="28"/>
-          <w:szCs w:val="28"/>
-        </w:rPr>
-      </w:pPr>
-      <w:r>
-        <w:rPr>
-          <w:b/>
-          <w:bCs/>
-          <w:sz w:val="28"/>
-          <w:szCs w:val="28"/>
+        <w:spacing w:before="100" w:beforeAutospacing="1" w:after="100" w:afterAutospacing="1" w:line="240" w:lineRule="auto"/>
+        <w:rPr>
+          <w:rFonts w:ascii="Times New Roman" w:eastAsia="Times New Roman" w:hAnsi="Times New Roman" w:cs="Times New Roman"/>
+          <w:sz w:val="24"/>
+          <w:szCs w:val="24"/>
+        </w:rPr>
+      </w:pPr>
+      <w:r>
+        <w:rPr>
+          <w:rFonts w:ascii="Times New Roman" w:eastAsia="Times New Roman" w:hAnsi="Times New Roman" w:cs="Times New Roman"/>
+          <w:sz w:val="24"/>
+          <w:szCs w:val="24"/>
+        </w:rPr>
+        <w:t>ROLE: Assistant Project Manager</w:t>
+      </w:r>
+    </w:p>
+    <w:p>
+      <w:pPr>
+        <w:spacing w:before="100" w:beforeAutospacing="1" w:after="100" w:afterAutospacing="1" w:line="240" w:lineRule="auto"/>
+        <w:rPr>
+          <w:rFonts w:ascii="Times New Roman" w:eastAsia="Times New Roman" w:hAnsi="Times New Roman" w:cs="Times New Roman"/>
+          <w:sz w:val="24"/>
+          <w:szCs w:val="24"/>
+        </w:rPr>
+      </w:pPr>
+      <w:r>
+        <w:rPr>
+          <w:rFonts w:ascii="Times New Roman" w:eastAsia="Times New Roman" w:hAnsi="Times New Roman" w:cs="Times New Roman"/>
+          <w:sz w:val="24"/>
+          <w:szCs w:val="24"/>
         </w:rPr>
         <w:t xml:space="preserve">TEAM </w:t>
       </w:r>
       <w:proofErr w:type="gramStart"/>
       <w:r>
         <w:rPr>
-          <w:b/>
-          <w:bCs/>
-          <w:sz w:val="28"/>
-          <w:szCs w:val="28"/>
+          <w:rFonts w:ascii="Times New Roman" w:eastAsia="Times New Roman" w:hAnsi="Times New Roman" w:cs="Times New Roman"/>
+          <w:sz w:val="24"/>
+          <w:szCs w:val="24"/>
         </w:rPr>
         <w:t>MEMBER :</w:t>
       </w:r>
       <w:proofErr w:type="gramEnd"/>
       <w:r>
         <w:rPr>
-          <w:b/>
-          <w:bCs/>
-          <w:sz w:val="28"/>
-          <w:szCs w:val="28"/>
-        </w:rPr>
-        <w:t xml:space="preserve"> </w:t>
-      </w:r>
-      <w:proofErr w:type="spellStart"/>
-      <w:r>
-        <w:rPr>
-          <w:sz w:val="28"/>
-          <w:szCs w:val="28"/>
-        </w:rPr>
-        <w:t>Saranya</w:t>
-      </w:r>
-      <w:proofErr w:type="spellEnd"/>
-      <w:r>
-        <w:rPr>
-          <w:sz w:val="28"/>
-          <w:szCs w:val="28"/>
-        </w:rPr>
-        <w:t xml:space="preserve"> S </w:t>
-      </w:r>
-    </w:p>
-    <w:p>
-      <w:pPr>
-        <w:spacing w:line="240" w:lineRule="auto"/>
-        <w:rPr>
-          <w:sz w:val="28"/>
-          <w:szCs w:val="28"/>
-        </w:rPr>
-      </w:pPr>
-      <w:r>
-        <w:rPr>
-          <w:sz w:val="28"/>
-          <w:szCs w:val="28"/>
+          <w:rFonts w:ascii="Times New Roman" w:eastAsia="Times New Roman" w:hAnsi="Times New Roman" w:cs="Times New Roman"/>
+          <w:sz w:val="24"/>
+          <w:szCs w:val="24"/>
+        </w:rPr>
+        <w:t xml:space="preserve"> SRIVARSHINI V </w:t>
+      </w:r>
+    </w:p>
+    <w:p>
+      <w:pPr>
+        <w:spacing w:before="100" w:beforeAutospacing="1" w:after="100" w:afterAutospacing="1" w:line="240" w:lineRule="auto"/>
+        <w:rPr>
+          <w:rFonts w:ascii="Times New Roman" w:eastAsia="Times New Roman" w:hAnsi="Times New Roman" w:cs="Times New Roman"/>
+          <w:sz w:val="24"/>
+          <w:szCs w:val="24"/>
+        </w:rPr>
+      </w:pPr>
+      <w:r>
+        <w:rPr>
+          <w:rFonts w:ascii="Times New Roman" w:eastAsia="Times New Roman" w:hAnsi="Times New Roman" w:cs="Times New Roman"/>
+          <w:sz w:val="24"/>
+          <w:szCs w:val="24"/>
         </w:rPr>
         <w:t xml:space="preserve">EMAIL </w:t>
       </w:r>
       <w:proofErr w:type="gramStart"/>
       <w:r>
         <w:rPr>
-          <w:sz w:val="28"/>
-          <w:szCs w:val="28"/>
+          <w:rFonts w:ascii="Times New Roman" w:eastAsia="Times New Roman" w:hAnsi="Times New Roman" w:cs="Times New Roman"/>
+          <w:sz w:val="24"/>
+          <w:szCs w:val="24"/>
         </w:rPr>
         <w:t>ID :</w:t>
       </w:r>
       <w:proofErr w:type="gramEnd"/>
       <w:r>
         <w:rPr>
-          <w:sz w:val="28"/>
-          <w:szCs w:val="28"/>
+          <w:rFonts w:ascii="Times New Roman" w:eastAsia="Times New Roman" w:hAnsi="Times New Roman" w:cs="Times New Roman"/>
+          <w:sz w:val="24"/>
+          <w:szCs w:val="24"/>
         </w:rPr>
         <w:t xml:space="preserve"> </w:t>
       </w:r>
@@ -496,98 +466,90 @@
         <w:r>
           <w:rPr>
             <w:rStyle w:val="Hyperlink"/>
-            <w:sz w:val="28"/>
-            <w:szCs w:val="28"/>
+            <w:rFonts w:ascii="Times New Roman" w:eastAsia="Times New Roman" w:hAnsi="Times New Roman" w:cs="Times New Roman"/>
+            <w:sz w:val="24"/>
+            <w:szCs w:val="24"/>
           </w:rPr>
-          <w:t>gokul18022008s@gmail.com</w:t>
+          <w:t>srivarshinivenkatesan06@gmail.com</w:t>
         </w:r>
       </w:hyperlink>
       <w:r>
         <w:rPr>
-          <w:sz w:val="28"/>
-          <w:szCs w:val="28"/>
+          <w:rFonts w:ascii="Times New Roman" w:eastAsia="Times New Roman" w:hAnsi="Times New Roman" w:cs="Times New Roman"/>
+          <w:sz w:val="24"/>
+          <w:szCs w:val="24"/>
         </w:rPr>
         <w:t xml:space="preserve"> </w:t>
       </w:r>
     </w:p>
     <w:p>
       <w:pPr>
-        <w:spacing w:line="240" w:lineRule="auto"/>
-        <w:rPr>
-          <w:sz w:val="28"/>
-          <w:szCs w:val="28"/>
-        </w:rPr>
-      </w:pPr>
-      <w:r>
-        <w:rPr>
-          <w:sz w:val="28"/>
-          <w:szCs w:val="28"/>
-        </w:rPr>
-        <w:t xml:space="preserve">ROLE: Documentation </w:t>
-      </w:r>
-    </w:p>
-    <w:p>
-      <w:pPr>
-        <w:spacing w:line="240" w:lineRule="auto"/>
-        <w:rPr>
-          <w:sz w:val="28"/>
-          <w:szCs w:val="28"/>
-        </w:rPr>
-      </w:pPr>
-      <w:r>
-        <w:rPr>
-          <w:b/>
-          <w:bCs/>
-          <w:sz w:val="28"/>
-          <w:szCs w:val="28"/>
-        </w:rPr>
-        <w:t xml:space="preserve">TEAM MEMBER: </w:t>
-      </w:r>
-      <w:proofErr w:type="spellStart"/>
-      <w:r>
-        <w:rPr>
-          <w:sz w:val="28"/>
-          <w:szCs w:val="28"/>
-        </w:rPr>
-        <w:t>Arun</w:t>
-      </w:r>
-      <w:proofErr w:type="spellEnd"/>
-      <w:r>
-        <w:rPr>
-          <w:sz w:val="28"/>
-          <w:szCs w:val="28"/>
-        </w:rPr>
-        <w:t xml:space="preserve"> Kumar B </w:t>
-      </w:r>
-    </w:p>
-    <w:p>
-      <w:pPr>
-        <w:spacing w:line="240" w:lineRule="auto"/>
-        <w:rPr>
-          <w:sz w:val="28"/>
-          <w:szCs w:val="28"/>
-        </w:rPr>
-      </w:pPr>
-      <w:r>
-        <w:rPr>
-          <w:sz w:val="28"/>
-          <w:szCs w:val="28"/>
+        <w:spacing w:before="100" w:beforeAutospacing="1" w:after="100" w:afterAutospacing="1" w:line="240" w:lineRule="auto"/>
+        <w:rPr>
+          <w:rFonts w:ascii="Times New Roman" w:eastAsia="Times New Roman" w:hAnsi="Times New Roman" w:cs="Times New Roman"/>
+          <w:sz w:val="24"/>
+          <w:szCs w:val="24"/>
+        </w:rPr>
+      </w:pPr>
+      <w:r>
+        <w:rPr>
+          <w:rFonts w:ascii="Times New Roman" w:eastAsia="Times New Roman" w:hAnsi="Times New Roman" w:cs="Times New Roman"/>
+          <w:sz w:val="24"/>
+          <w:szCs w:val="24"/>
+        </w:rPr>
+        <w:t>ROLE: Documentation</w:t>
+      </w:r>
+    </w:p>
+    <w:p>
+      <w:pPr>
+        <w:spacing w:before="100" w:beforeAutospacing="1" w:after="100" w:afterAutospacing="1" w:line="240" w:lineRule="auto"/>
+        <w:rPr>
+          <w:rFonts w:ascii="Times New Roman" w:eastAsia="Times New Roman" w:hAnsi="Times New Roman" w:cs="Times New Roman"/>
+          <w:sz w:val="24"/>
+          <w:szCs w:val="24"/>
+        </w:rPr>
+      </w:pPr>
+      <w:r>
+        <w:rPr>
+          <w:rFonts w:ascii="Times New Roman" w:eastAsia="Times New Roman" w:hAnsi="Times New Roman" w:cs="Times New Roman"/>
+          <w:sz w:val="24"/>
+          <w:szCs w:val="24"/>
+        </w:rPr>
+        <w:t xml:space="preserve">TEAM MEMBER: SNEHA M </w:t>
+      </w:r>
+    </w:p>
+    <w:p>
+      <w:pPr>
+        <w:spacing w:before="100" w:beforeAutospacing="1" w:after="100" w:afterAutospacing="1" w:line="240" w:lineRule="auto"/>
+        <w:rPr>
+          <w:rFonts w:ascii="Times New Roman" w:eastAsia="Times New Roman" w:hAnsi="Times New Roman" w:cs="Times New Roman"/>
+          <w:sz w:val="24"/>
+          <w:szCs w:val="24"/>
+        </w:rPr>
+      </w:pPr>
+      <w:r>
+        <w:rPr>
+          <w:rFonts w:ascii="Times New Roman" w:eastAsia="Times New Roman" w:hAnsi="Times New Roman" w:cs="Times New Roman"/>
+          <w:sz w:val="24"/>
+          <w:szCs w:val="24"/>
         </w:rPr>
         <w:t xml:space="preserve">EMAIL </w:t>
       </w:r>
       <w:proofErr w:type="gramStart"/>
       <w:r>
         <w:rPr>
-          <w:sz w:val="28"/>
-          <w:szCs w:val="28"/>
+          <w:rFonts w:ascii="Times New Roman" w:eastAsia="Times New Roman" w:hAnsi="Times New Roman" w:cs="Times New Roman"/>
+          <w:sz w:val="24"/>
+          <w:szCs w:val="24"/>
         </w:rPr>
         <w:t>ID :</w:t>
       </w:r>
       <w:proofErr w:type="gramEnd"/>
       <w:r>
         <w:rPr>
-          <w:sz w:val="28"/>
-          <w:szCs w:val="28"/>
+          <w:rFonts w:ascii="Times New Roman" w:eastAsia="Times New Roman" w:hAnsi="Times New Roman" w:cs="Times New Roman"/>
+          <w:sz w:val="24"/>
+          <w:szCs w:val="24"/>
         </w:rPr>
         <w:t xml:space="preserve"> </w:t>
       </w:r>
@@ -595,98 +557,90 @@
         <w:r>
           <w:rPr>
             <w:rStyle w:val="Hyperlink"/>
-            <w:sz w:val="28"/>
-            <w:szCs w:val="28"/>
+            <w:rFonts w:ascii="Times New Roman" w:eastAsia="Times New Roman" w:hAnsi="Times New Roman" w:cs="Times New Roman"/>
+            <w:sz w:val="24"/>
+            <w:szCs w:val="24"/>
           </w:rPr>
-          <w:t>arunsachin2004@gmail.com</w:t>
+          <w:t>snehamurgan2004@gmail.com</w:t>
         </w:r>
       </w:hyperlink>
       <w:r>
         <w:rPr>
-          <w:sz w:val="28"/>
-          <w:szCs w:val="28"/>
+          <w:rFonts w:ascii="Times New Roman" w:eastAsia="Times New Roman" w:hAnsi="Times New Roman" w:cs="Times New Roman"/>
+          <w:sz w:val="24"/>
+          <w:szCs w:val="24"/>
         </w:rPr>
         <w:t xml:space="preserve"> </w:t>
       </w:r>
     </w:p>
     <w:p>
       <w:pPr>
-        <w:spacing w:line="240" w:lineRule="auto"/>
-        <w:rPr>
-          <w:sz w:val="28"/>
-          <w:szCs w:val="28"/>
-        </w:rPr>
-      </w:pPr>
-      <w:r>
-        <w:rPr>
-          <w:sz w:val="28"/>
-          <w:szCs w:val="28"/>
-        </w:rPr>
-        <w:t xml:space="preserve">ROLE: Demo video maker </w:t>
-      </w:r>
-    </w:p>
-    <w:p>
-      <w:pPr>
-        <w:spacing w:line="240" w:lineRule="auto"/>
-        <w:rPr>
-          <w:sz w:val="28"/>
-          <w:szCs w:val="28"/>
-        </w:rPr>
-      </w:pPr>
-      <w:r>
-        <w:rPr>
-          <w:b/>
-          <w:bCs/>
-          <w:sz w:val="28"/>
-          <w:szCs w:val="28"/>
-        </w:rPr>
-        <w:t xml:space="preserve">TEAM MEMBER: </w:t>
-      </w:r>
-      <w:proofErr w:type="spellStart"/>
-      <w:r>
-        <w:rPr>
-          <w:sz w:val="28"/>
-          <w:szCs w:val="28"/>
-        </w:rPr>
-        <w:t>Lavanya</w:t>
-      </w:r>
-      <w:proofErr w:type="spellEnd"/>
-      <w:r>
-        <w:rPr>
-          <w:sz w:val="28"/>
-          <w:szCs w:val="28"/>
-        </w:rPr>
-        <w:t xml:space="preserve"> B </w:t>
-      </w:r>
-    </w:p>
-    <w:p>
-      <w:pPr>
-        <w:spacing w:line="240" w:lineRule="auto"/>
-        <w:rPr>
-          <w:sz w:val="28"/>
-          <w:szCs w:val="28"/>
-        </w:rPr>
-      </w:pPr>
-      <w:r>
-        <w:rPr>
-          <w:sz w:val="28"/>
-          <w:szCs w:val="28"/>
+        <w:spacing w:before="100" w:beforeAutospacing="1" w:after="100" w:afterAutospacing="1" w:line="240" w:lineRule="auto"/>
+        <w:rPr>
+          <w:rFonts w:ascii="Times New Roman" w:eastAsia="Times New Roman" w:hAnsi="Times New Roman" w:cs="Times New Roman"/>
+          <w:sz w:val="24"/>
+          <w:szCs w:val="24"/>
+        </w:rPr>
+      </w:pPr>
+      <w:r>
+        <w:rPr>
+          <w:rFonts w:ascii="Times New Roman" w:eastAsia="Times New Roman" w:hAnsi="Times New Roman" w:cs="Times New Roman"/>
+          <w:sz w:val="24"/>
+          <w:szCs w:val="24"/>
+        </w:rPr>
+        <w:t>ROLE: Demo video maker</w:t>
+      </w:r>
+    </w:p>
+    <w:p>
+      <w:pPr>
+        <w:spacing w:before="100" w:beforeAutospacing="1" w:after="100" w:afterAutospacing="1" w:line="240" w:lineRule="auto"/>
+        <w:rPr>
+          <w:rFonts w:ascii="Times New Roman" w:eastAsia="Times New Roman" w:hAnsi="Times New Roman" w:cs="Times New Roman"/>
+          <w:sz w:val="24"/>
+          <w:szCs w:val="24"/>
+        </w:rPr>
+      </w:pPr>
+      <w:r>
+        <w:rPr>
+          <w:rFonts w:ascii="Times New Roman" w:eastAsia="Times New Roman" w:hAnsi="Times New Roman" w:cs="Times New Roman"/>
+          <w:sz w:val="24"/>
+          <w:szCs w:val="24"/>
+        </w:rPr>
+        <w:t xml:space="preserve">TEAM MEMBER: ARUN R </w:t>
+      </w:r>
+    </w:p>
+    <w:p>
+      <w:pPr>
+        <w:spacing w:before="100" w:beforeAutospacing="1" w:after="100" w:afterAutospacing="1" w:line="240" w:lineRule="auto"/>
+        <w:rPr>
+          <w:rFonts w:ascii="Times New Roman" w:eastAsia="Times New Roman" w:hAnsi="Times New Roman" w:cs="Times New Roman"/>
+          <w:sz w:val="24"/>
+          <w:szCs w:val="24"/>
+        </w:rPr>
+      </w:pPr>
+      <w:r>
+        <w:rPr>
+          <w:rFonts w:ascii="Times New Roman" w:eastAsia="Times New Roman" w:hAnsi="Times New Roman" w:cs="Times New Roman"/>
+          <w:sz w:val="24"/>
+          <w:szCs w:val="24"/>
         </w:rPr>
         <w:t xml:space="preserve">EMAIL </w:t>
       </w:r>
       <w:proofErr w:type="gramStart"/>
       <w:r>
         <w:rPr>
-          <w:sz w:val="28"/>
-          <w:szCs w:val="28"/>
+          <w:rFonts w:ascii="Times New Roman" w:eastAsia="Times New Roman" w:hAnsi="Times New Roman" w:cs="Times New Roman"/>
+          <w:sz w:val="24"/>
+          <w:szCs w:val="24"/>
         </w:rPr>
         <w:t>ID :</w:t>
       </w:r>
       <w:proofErr w:type="gramEnd"/>
       <w:r>
         <w:rPr>
-          <w:sz w:val="28"/>
-          <w:szCs w:val="28"/>
+          <w:rFonts w:ascii="Times New Roman" w:eastAsia="Times New Roman" w:hAnsi="Times New Roman" w:cs="Times New Roman"/>
+          <w:sz w:val="24"/>
+          <w:szCs w:val="24"/>
         </w:rPr>
         <w:t xml:space="preserve"> </w:t>
       </w:r>
@@ -694,48 +648,48 @@
         <w:r>
           <w:rPr>
             <w:rStyle w:val="Hyperlink"/>
-            <w:sz w:val="28"/>
-            <w:szCs w:val="28"/>
+            <w:rFonts w:ascii="Times New Roman" w:eastAsia="Times New Roman" w:hAnsi="Times New Roman" w:cs="Times New Roman"/>
+            <w:sz w:val="24"/>
+            <w:szCs w:val="24"/>
           </w:rPr>
-          <w:t>lavanyabalakrishnan74@gmail.com</w:t>
+          <w:t>arunraji2903@gmail.com</w:t>
         </w:r>
       </w:hyperlink>
       <w:r>
         <w:rPr>
-          <w:sz w:val="28"/>
-          <w:szCs w:val="28"/>
+          <w:rFonts w:ascii="Times New Roman" w:eastAsia="Times New Roman" w:hAnsi="Times New Roman" w:cs="Times New Roman"/>
+          <w:sz w:val="24"/>
+          <w:szCs w:val="24"/>
         </w:rPr>
         <w:t xml:space="preserve"> </w:t>
       </w:r>
     </w:p>
     <w:p>
       <w:pPr>
-        <w:spacing w:line="240" w:lineRule="auto"/>
+        <w:spacing w:before="100" w:beforeAutospacing="1" w:after="100" w:afterAutospacing="1" w:line="240" w:lineRule="auto"/>
+        <w:rPr>
+          <w:rFonts w:ascii="Times New Roman" w:eastAsia="Times New Roman" w:hAnsi="Times New Roman" w:cs="Times New Roman"/>
+          <w:sz w:val="24"/>
+          <w:szCs w:val="24"/>
+        </w:rPr>
+      </w:pPr>
+      <w:r>
+        <w:rPr>
+          <w:rFonts w:ascii="Times New Roman" w:eastAsia="Times New Roman" w:hAnsi="Times New Roman" w:cs="Times New Roman"/>
+          <w:sz w:val="24"/>
+          <w:szCs w:val="24"/>
+        </w:rPr>
+        <w:t>ROLE: Project Tester</w:t>
+      </w:r>
+    </w:p>
+    <w:p>
+      <w:pPr>
         <w:rPr>
           <w:b/>
-          <w:bCs/>
-          <w:sz w:val="28"/>
-          <w:szCs w:val="28"/>
-        </w:rPr>
-      </w:pPr>
-      <w:r>
-        <w:rPr>
-          <w:sz w:val="28"/>
-          <w:szCs w:val="28"/>
-        </w:rPr>
-        <w:t>ROLE: Project Tester</w:t>
-      </w:r>
-    </w:p>
-    <w:p>
-      <w:pPr>
-        <w:rPr>
-          <w:b/>
-          <w:sz w:val="24"/>
-          <w:szCs w:val="24"/>
-        </w:rPr>
-      </w:pPr>
-      <w:bookmarkStart w:id="0" w:name="_GoBack"/>
-      <w:bookmarkEnd w:id="0"/>
+          <w:sz w:val="24"/>
+          <w:szCs w:val="24"/>
+        </w:rPr>
+      </w:pPr>
     </w:p>
     <w:p>
       <w:pPr>
@@ -778,15 +732,7 @@
           <w:sz w:val="24"/>
           <w:szCs w:val="24"/>
         </w:rPr>
-        <w:t>Brainstorming provides a free and open environment that encourages everyone within a team to participate in the creative thinking process that leads to problem solving. Prioritizing volume over value, out-of-the-box ideas are welcome and built upon, and al</w:t>
-      </w:r>
-      <w:r>
-        <w:rPr>
-          <w:color w:val="000000"/>
-          <w:sz w:val="24"/>
-          <w:szCs w:val="24"/>
-        </w:rPr>
-        <w:t>l participants are encouraged to collaborate, helping each other develop a rich amount of creative solutions.</w:t>
+        <w:t>Brainstorming provides a free and open environment that encourages everyone within a team to participate in the creative thinking process that leads to problem solving. Prioritizing volume over value, out-of-the-box ideas are welcome and built upon, and all participants are encouraged to collaborate, helping each other develop a rich amount of creative solutions.</w:t>
       </w:r>
     </w:p>
     <w:p>
@@ -813,15 +759,8 @@
           <w:sz w:val="24"/>
           <w:szCs w:val="24"/>
         </w:rPr>
-        <w:t>Use this template in your own brainstorming sessions so your team can unleash their imagination and start shaping concepts even if you're not sitt</w:t>
-      </w:r>
-      <w:r>
-        <w:rPr>
-          <w:color w:val="000000"/>
-          <w:sz w:val="24"/>
-          <w:szCs w:val="24"/>
-        </w:rPr>
-        <w:t>ing in the same room.</w:t>
+        <w:lastRenderedPageBreak/>
+        <w:t>Use this template in your own brainstorming sessions so your team can unleash their imagination and start shaping concepts even if you're not sitting in the same room.</w:t>
       </w:r>
     </w:p>
     <w:p>
@@ -862,7 +801,6 @@
           <w:sz w:val="24"/>
           <w:szCs w:val="24"/>
         </w:rPr>
-        <w:lastRenderedPageBreak/>
         <w:t>Step-1: Team Gathering, Collaboration and Select the Problem Statement</w:t>
       </w:r>
     </w:p>
@@ -2341,7 +2279,7 @@
   <a:extraClrSchemeLst/>
   <a:extLst>
     <a:ext uri="{05A4C25C-085E-4340-85A3-A5531E510DB2}">
-      <thm15:themeFamily xmlns:thm15="http://schemas.microsoft.com/office/thememl/2012/main" xmlns="" name="Office Theme" id="{62F939B6-93AF-4DB8-9C6B-D6C7DFDC589F}" vid="{4A3C46E8-61CC-4603-A589-7422A47A8E4A}"/>
+      <thm15:themeFamily xmlns="" xmlns:thm15="http://schemas.microsoft.com/office/thememl/2012/main" name="Office Theme" id="{62F939B6-93AF-4DB8-9C6B-D6C7DFDC589F}" vid="{4A3C46E8-61CC-4603-A589-7422A47A8E4A}"/>
     </a:ext>
   </a:extLst>
 </a:theme>

</xml_diff>